<commit_message>
Adding max files feature to doc
</commit_message>
<xml_diff>
--- a/LetTheMusicPlay/Let the music play.docx
+++ b/LetTheMusicPlay/Let the music play.docx
@@ -1,6 +1,6 @@
 
 <file path=word/document.xml><?xml version="1.0" encoding="utf-8"?>
-<w:document xmlns:wpc="http://schemas.microsoft.com/office/word/2010/wordprocessingCanvas" xmlns:cx="http://schemas.microsoft.com/office/drawing/2014/chartex" xmlns:cx1="http://schemas.microsoft.com/office/drawing/2015/9/8/chartex" xmlns:cx2="http://schemas.microsoft.com/office/drawing/2015/10/21/chartex" xmlns:cx3="http://schemas.microsoft.com/office/drawing/2016/5/9/chartex" xmlns:cx4="http://schemas.microsoft.com/office/drawing/2016/5/10/chartex" xmlns:cx5="http://schemas.microsoft.com/office/drawing/2016/5/11/chartex" xmlns:mc="http://schemas.openxmlformats.org/markup-compatibility/2006" xmlns:o="urn:schemas-microsoft-com:office:office" xmlns:r="http://schemas.openxmlformats.org/officeDocument/2006/relationships" xmlns:m="http://schemas.openxmlformats.org/officeDocument/2006/math" xmlns:v="urn:schemas-microsoft-com:vml" xmlns:wp14="http://schemas.microsoft.com/office/word/2010/wordprocessingDrawing" xmlns:wp="http://schemas.openxmlformats.org/drawingml/2006/wordprocessingDrawing" xmlns:w10="urn:schemas-microsoft-com:office:word" xmlns:w="http://schemas.openxmlformats.org/wordprocessingml/2006/main" xmlns:w14="http://schemas.microsoft.com/office/word/2010/wordml" xmlns:w15="http://schemas.microsoft.com/office/word/2012/wordml" xmlns:w16se="http://schemas.microsoft.com/office/word/2015/wordml/symex" xmlns:wpg="http://schemas.microsoft.com/office/word/2010/wordprocessingGroup" xmlns:wpi="http://schemas.microsoft.com/office/word/2010/wordprocessingInk" xmlns:wne="http://schemas.microsoft.com/office/word/2006/wordml" xmlns:wps="http://schemas.microsoft.com/office/word/2010/wordprocessingShape" mc:Ignorable="w14 w15 w16se wp14">
+<w:document xmlns:wpc="http://schemas.microsoft.com/office/word/2010/wordprocessingCanvas" xmlns:cx="http://schemas.microsoft.com/office/drawing/2014/chartex" xmlns:cx1="http://schemas.microsoft.com/office/drawing/2015/9/8/chartex" xmlns:cx2="http://schemas.microsoft.com/office/drawing/2015/10/21/chartex" xmlns:cx3="http://schemas.microsoft.com/office/drawing/2016/5/9/chartex" xmlns:cx4="http://schemas.microsoft.com/office/drawing/2016/5/10/chartex" xmlns:cx5="http://schemas.microsoft.com/office/drawing/2016/5/11/chartex" xmlns:cx6="http://schemas.microsoft.com/office/drawing/2016/5/12/chartex" xmlns:cx7="http://schemas.microsoft.com/office/drawing/2016/5/13/chartex" xmlns:cx8="http://schemas.microsoft.com/office/drawing/2016/5/14/chartex" xmlns:mc="http://schemas.openxmlformats.org/markup-compatibility/2006" xmlns:aink="http://schemas.microsoft.com/office/drawing/2016/ink" xmlns:am3d="http://schemas.microsoft.com/office/drawing/2017/model3d" xmlns:o="urn:schemas-microsoft-com:office:office" xmlns:r="http://schemas.openxmlformats.org/officeDocument/2006/relationships" xmlns:m="http://schemas.openxmlformats.org/officeDocument/2006/math" xmlns:v="urn:schemas-microsoft-com:vml" xmlns:wp14="http://schemas.microsoft.com/office/word/2010/wordprocessingDrawing" xmlns:wp="http://schemas.openxmlformats.org/drawingml/2006/wordprocessingDrawing" xmlns:w10="urn:schemas-microsoft-com:office:word" xmlns:w="http://schemas.openxmlformats.org/wordprocessingml/2006/main" xmlns:w14="http://schemas.microsoft.com/office/word/2010/wordml" xmlns:w15="http://schemas.microsoft.com/office/word/2012/wordml" xmlns:w16cid="http://schemas.microsoft.com/office/word/2016/wordml/cid" xmlns:w16se="http://schemas.microsoft.com/office/word/2015/wordml/symex" xmlns:wpg="http://schemas.microsoft.com/office/word/2010/wordprocessingGroup" xmlns:wpi="http://schemas.microsoft.com/office/word/2010/wordprocessingInk" xmlns:wne="http://schemas.microsoft.com/office/word/2006/wordml" xmlns:wps="http://schemas.microsoft.com/office/word/2010/wordprocessingShape" mc:Ignorable="w14 w15 w16se w16cid wp14">
   <w:body>
     <w:p>
       <w:pPr>
@@ -343,7 +343,7 @@
           <w:noProof/>
         </w:rPr>
         <w:drawing>
-          <wp:inline distT="0" distB="0" distL="0" distR="0" wp14:anchorId="704B9B75" wp14:editId="7DDFDC8C">
+          <wp:inline distT="0" distB="0" distL="0" distR="0" wp14:anchorId="56A9583C" wp14:editId="39AAEA89">
             <wp:extent cx="5943600" cy="1518920"/>
             <wp:effectExtent l="0" t="0" r="0" b="5080"/>
             <wp:docPr id="8" name="Picture 8"/>
@@ -509,7 +509,7 @@
           <w:noProof/>
         </w:rPr>
         <w:drawing>
-          <wp:inline distT="0" distB="0" distL="0" distR="0" wp14:anchorId="15ED19C1" wp14:editId="0FDCF41F">
+          <wp:inline distT="0" distB="0" distL="0" distR="0" wp14:anchorId="6CF46375" wp14:editId="76986999">
             <wp:extent cx="5943600" cy="1156335"/>
             <wp:effectExtent l="0" t="0" r="0" b="5715"/>
             <wp:docPr id="5" name="Picture 5"/>
@@ -544,8 +544,6 @@
           </wp:inline>
         </w:drawing>
       </w:r>
-      <w:bookmarkStart w:id="0" w:name="_GoBack"/>
-      <w:bookmarkEnd w:id="0"/>
     </w:p>
     <w:p>
       <w:pPr>
@@ -663,7 +661,7 @@
         </w:rPr>
         <w:lastRenderedPageBreak/>
         <w:drawing>
-          <wp:inline distT="0" distB="0" distL="0" distR="0" wp14:anchorId="497D915B" wp14:editId="5FB7EBA7">
+          <wp:inline distT="0" distB="0" distL="0" distR="0" wp14:anchorId="50181A94" wp14:editId="47C06D51">
             <wp:extent cx="5943600" cy="2602865"/>
             <wp:effectExtent l="0" t="0" r="0" b="6985"/>
             <wp:docPr id="2" name="Picture 2"/>
@@ -801,7 +799,7 @@
           <w:noProof/>
         </w:rPr>
         <w:drawing>
-          <wp:inline distT="0" distB="0" distL="0" distR="0" wp14:anchorId="2BD9A9B3" wp14:editId="0C7EE2D6">
+          <wp:inline distT="0" distB="0" distL="0" distR="0" wp14:anchorId="3C2E9631" wp14:editId="6244A081">
             <wp:extent cx="5943600" cy="2606675"/>
             <wp:effectExtent l="0" t="0" r="0" b="3175"/>
             <wp:docPr id="3" name="Picture 3"/>
@@ -958,7 +956,7 @@
           <w:noProof/>
         </w:rPr>
         <w:drawing>
-          <wp:inline distT="0" distB="0" distL="0" distR="0" wp14:anchorId="78DD00E3" wp14:editId="395B4459">
+          <wp:inline distT="0" distB="0" distL="0" distR="0" wp14:anchorId="7DCE525F" wp14:editId="6F3AFAB9">
             <wp:extent cx="5943600" cy="4398645"/>
             <wp:effectExtent l="0" t="0" r="0" b="1905"/>
             <wp:docPr id="4" name="Picture 4"/>
@@ -1107,7 +1105,7 @@
         </w:rPr>
         <w:lastRenderedPageBreak/>
         <w:drawing>
-          <wp:inline distT="0" distB="0" distL="0" distR="0" wp14:anchorId="2C2329FC" wp14:editId="59192682">
+          <wp:inline distT="0" distB="0" distL="0" distR="0" wp14:anchorId="44B180EB" wp14:editId="68AB9EFF">
             <wp:extent cx="5943600" cy="3303905"/>
             <wp:effectExtent l="0" t="0" r="0" b="0"/>
             <wp:docPr id="6" name="Picture 6"/>
@@ -1333,7 +1331,7 @@
         </w:rPr>
         <w:lastRenderedPageBreak/>
         <w:drawing>
-          <wp:inline distT="0" distB="0" distL="0" distR="0" wp14:anchorId="4174514F" wp14:editId="71DDDCB9">
+          <wp:inline distT="0" distB="0" distL="0" distR="0" wp14:anchorId="1AFF7E7F" wp14:editId="56A48A27">
             <wp:extent cx="5943600" cy="3911600"/>
             <wp:effectExtent l="0" t="0" r="0" b="0"/>
             <wp:docPr id="7" name="Picture 7"/>
@@ -1410,6 +1408,397 @@
     <w:p>
       <w:pPr>
         <w:rPr>
+          <w:sz w:val="52"/>
+          <w:szCs w:val="52"/>
+          <w:u w:val="single"/>
+        </w:rPr>
+      </w:pPr>
+      <w:r>
+        <w:rPr>
+          <w:sz w:val="52"/>
+          <w:szCs w:val="52"/>
+          <w:u w:val="single"/>
+        </w:rPr>
+        <w:t>To limit the number of files in a sub folder creating more folder according</w:t>
+      </w:r>
+    </w:p>
+    <w:p>
+      <w:pPr>
+        <w:rPr>
+          <w:sz w:val="36"/>
+          <w:szCs w:val="36"/>
+        </w:rPr>
+      </w:pPr>
+      <w:r>
+        <w:rPr>
+          <w:sz w:val="36"/>
+          <w:szCs w:val="36"/>
+        </w:rPr>
+        <w:t xml:space="preserve">To set a limit of music files in a folder use – and the max number of files to number of </w:t>
+      </w:r>
+      <w:proofErr w:type="spellStart"/>
+      <w:r>
+        <w:rPr>
+          <w:sz w:val="36"/>
+          <w:szCs w:val="36"/>
+        </w:rPr>
+        <w:t>musics</w:t>
+      </w:r>
+      <w:proofErr w:type="spellEnd"/>
+      <w:r>
+        <w:rPr>
+          <w:sz w:val="36"/>
+          <w:szCs w:val="36"/>
+        </w:rPr>
+        <w:t xml:space="preserve"> in the command, like:</w:t>
+      </w:r>
+    </w:p>
+    <w:p>
+      <w:pPr>
+        <w:rPr>
+          <w:i/>
+          <w:sz w:val="36"/>
+          <w:szCs w:val="36"/>
+        </w:rPr>
+      </w:pPr>
+      <w:r>
+        <w:rPr>
+          <w:i/>
+          <w:sz w:val="36"/>
+          <w:szCs w:val="36"/>
+        </w:rPr>
+        <w:lastRenderedPageBreak/>
+        <w:t>Java Main &lt;</w:t>
+      </w:r>
+      <w:proofErr w:type="spellStart"/>
+      <w:r>
+        <w:rPr>
+          <w:i/>
+          <w:sz w:val="36"/>
+          <w:szCs w:val="36"/>
+        </w:rPr>
+        <w:t>music_folder</w:t>
+      </w:r>
+      <w:proofErr w:type="spellEnd"/>
+      <w:proofErr w:type="gramStart"/>
+      <w:r>
+        <w:rPr>
+          <w:i/>
+          <w:sz w:val="36"/>
+          <w:szCs w:val="36"/>
+        </w:rPr>
+        <w:t xml:space="preserve">&gt; </w:t>
+      </w:r>
+      <w:r>
+        <w:rPr>
+          <w:i/>
+          <w:sz w:val="36"/>
+          <w:szCs w:val="36"/>
+        </w:rPr>
+        <w:t xml:space="preserve"> </w:t>
+      </w:r>
+      <w:r>
+        <w:rPr>
+          <w:i/>
+          <w:sz w:val="36"/>
+          <w:szCs w:val="36"/>
+        </w:rPr>
+        <w:t>&lt;</w:t>
+      </w:r>
+      <w:proofErr w:type="gramEnd"/>
+      <w:r>
+        <w:rPr>
+          <w:i/>
+          <w:sz w:val="36"/>
+          <w:szCs w:val="36"/>
+        </w:rPr>
+        <w:t xml:space="preserve"> </w:t>
+      </w:r>
+      <w:proofErr w:type="spellStart"/>
+      <w:r>
+        <w:rPr>
+          <w:i/>
+          <w:sz w:val="36"/>
+          <w:szCs w:val="36"/>
+        </w:rPr>
+        <w:t>num.music</w:t>
+      </w:r>
+      <w:proofErr w:type="spellEnd"/>
+      <w:r>
+        <w:rPr>
+          <w:i/>
+          <w:sz w:val="36"/>
+          <w:szCs w:val="36"/>
+        </w:rPr>
+        <w:t xml:space="preserve"> &gt;</w:t>
+      </w:r>
+      <w:r>
+        <w:rPr>
+          <w:i/>
+          <w:sz w:val="36"/>
+          <w:szCs w:val="36"/>
+        </w:rPr>
+        <w:t xml:space="preserve">-&lt;max files/subfolder&gt; </w:t>
+      </w:r>
+      <w:r>
+        <w:rPr>
+          <w:i/>
+          <w:sz w:val="36"/>
+          <w:szCs w:val="36"/>
+        </w:rPr>
+        <w:t xml:space="preserve"> &lt;target folder&gt; -n</w:t>
+      </w:r>
+    </w:p>
+    <w:p>
+      <w:pPr>
+        <w:rPr>
+          <w:sz w:val="36"/>
+          <w:szCs w:val="36"/>
+        </w:rPr>
+      </w:pPr>
+    </w:p>
+    <w:p>
+      <w:pPr>
+        <w:rPr>
+          <w:sz w:val="52"/>
+          <w:szCs w:val="52"/>
+          <w:u w:val="single"/>
+        </w:rPr>
+      </w:pPr>
+      <w:r>
+        <w:rPr>
+          <w:noProof/>
+        </w:rPr>
+        <w:drawing>
+          <wp:inline distT="0" distB="0" distL="0" distR="0" wp14:anchorId="6B96386B" wp14:editId="229F5B1B">
+            <wp:extent cx="5943600" cy="2164080"/>
+            <wp:effectExtent l="0" t="0" r="0" b="7620"/>
+            <wp:docPr id="1" name="Picture 1"/>
+            <wp:cNvGraphicFramePr>
+              <a:graphicFrameLocks xmlns:a="http://schemas.openxmlformats.org/drawingml/2006/main" noChangeAspect="1"/>
+            </wp:cNvGraphicFramePr>
+            <a:graphic xmlns:a="http://schemas.openxmlformats.org/drawingml/2006/main">
+              <a:graphicData uri="http://schemas.openxmlformats.org/drawingml/2006/picture">
+                <pic:pic xmlns:pic="http://schemas.openxmlformats.org/drawingml/2006/picture">
+                  <pic:nvPicPr>
+                    <pic:cNvPr id="1" name=""/>
+                    <pic:cNvPicPr/>
+                  </pic:nvPicPr>
+                  <pic:blipFill>
+                    <a:blip r:embed="rId12"/>
+                    <a:stretch>
+                      <a:fillRect/>
+                    </a:stretch>
+                  </pic:blipFill>
+                  <pic:spPr>
+                    <a:xfrm>
+                      <a:off x="0" y="0"/>
+                      <a:ext cx="5943600" cy="2164080"/>
+                    </a:xfrm>
+                    <a:prstGeom prst="rect">
+                      <a:avLst/>
+                    </a:prstGeom>
+                  </pic:spPr>
+                </pic:pic>
+              </a:graphicData>
+            </a:graphic>
+          </wp:inline>
+        </w:drawing>
+      </w:r>
+    </w:p>
+    <w:p>
+      <w:pPr>
+        <w:rPr>
+          <w:sz w:val="52"/>
+          <w:szCs w:val="52"/>
+          <w:u w:val="single"/>
+        </w:rPr>
+      </w:pPr>
+      <w:r>
+        <w:rPr>
+          <w:noProof/>
+        </w:rPr>
+        <w:drawing>
+          <wp:inline distT="0" distB="0" distL="0" distR="0" wp14:anchorId="08CB953B" wp14:editId="0528C04B">
+            <wp:extent cx="3295650" cy="2047875"/>
+            <wp:effectExtent l="0" t="0" r="0" b="9525"/>
+            <wp:docPr id="9" name="Picture 9"/>
+            <wp:cNvGraphicFramePr>
+              <a:graphicFrameLocks xmlns:a="http://schemas.openxmlformats.org/drawingml/2006/main" noChangeAspect="1"/>
+            </wp:cNvGraphicFramePr>
+            <a:graphic xmlns:a="http://schemas.openxmlformats.org/drawingml/2006/main">
+              <a:graphicData uri="http://schemas.openxmlformats.org/drawingml/2006/picture">
+                <pic:pic xmlns:pic="http://schemas.openxmlformats.org/drawingml/2006/picture">
+                  <pic:nvPicPr>
+                    <pic:cNvPr id="1" name=""/>
+                    <pic:cNvPicPr/>
+                  </pic:nvPicPr>
+                  <pic:blipFill>
+                    <a:blip r:embed="rId13"/>
+                    <a:stretch>
+                      <a:fillRect/>
+                    </a:stretch>
+                  </pic:blipFill>
+                  <pic:spPr>
+                    <a:xfrm>
+                      <a:off x="0" y="0"/>
+                      <a:ext cx="3295650" cy="2047875"/>
+                    </a:xfrm>
+                    <a:prstGeom prst="rect">
+                      <a:avLst/>
+                    </a:prstGeom>
+                  </pic:spPr>
+                </pic:pic>
+              </a:graphicData>
+            </a:graphic>
+          </wp:inline>
+        </w:drawing>
+      </w:r>
+    </w:p>
+    <w:p>
+      <w:pPr>
+        <w:rPr>
+          <w:sz w:val="52"/>
+          <w:szCs w:val="52"/>
+          <w:u w:val="single"/>
+        </w:rPr>
+      </w:pPr>
+      <w:r>
+        <w:rPr>
+          <w:noProof/>
+        </w:rPr>
+        <w:drawing>
+          <wp:inline distT="0" distB="0" distL="0" distR="0" wp14:anchorId="1D983C51" wp14:editId="70532DCC">
+            <wp:extent cx="5943600" cy="1951990"/>
+            <wp:effectExtent l="0" t="0" r="0" b="0"/>
+            <wp:docPr id="10" name="Picture 10"/>
+            <wp:cNvGraphicFramePr>
+              <a:graphicFrameLocks xmlns:a="http://schemas.openxmlformats.org/drawingml/2006/main" noChangeAspect="1"/>
+            </wp:cNvGraphicFramePr>
+            <a:graphic xmlns:a="http://schemas.openxmlformats.org/drawingml/2006/main">
+              <a:graphicData uri="http://schemas.openxmlformats.org/drawingml/2006/picture">
+                <pic:pic xmlns:pic="http://schemas.openxmlformats.org/drawingml/2006/picture">
+                  <pic:nvPicPr>
+                    <pic:cNvPr id="1" name=""/>
+                    <pic:cNvPicPr/>
+                  </pic:nvPicPr>
+                  <pic:blipFill>
+                    <a:blip r:embed="rId14"/>
+                    <a:stretch>
+                      <a:fillRect/>
+                    </a:stretch>
+                  </pic:blipFill>
+                  <pic:spPr>
+                    <a:xfrm>
+                      <a:off x="0" y="0"/>
+                      <a:ext cx="5943600" cy="1951990"/>
+                    </a:xfrm>
+                    <a:prstGeom prst="rect">
+                      <a:avLst/>
+                    </a:prstGeom>
+                  </pic:spPr>
+                </pic:pic>
+              </a:graphicData>
+            </a:graphic>
+          </wp:inline>
+        </w:drawing>
+      </w:r>
+      <w:bookmarkStart w:id="0" w:name="_GoBack"/>
+      <w:bookmarkEnd w:id="0"/>
+    </w:p>
+    <w:p>
+      <w:pPr>
+        <w:rPr>
+          <w:sz w:val="52"/>
+          <w:szCs w:val="52"/>
+          <w:u w:val="single"/>
+        </w:rPr>
+      </w:pPr>
+      <w:r>
+        <w:rPr>
+          <w:sz w:val="36"/>
+          <w:szCs w:val="36"/>
+        </w:rPr>
+        <w:t xml:space="preserve">Above you can see a sample selecting 20 random </w:t>
+      </w:r>
+      <w:proofErr w:type="spellStart"/>
+      <w:r>
+        <w:rPr>
+          <w:sz w:val="36"/>
+          <w:szCs w:val="36"/>
+        </w:rPr>
+        <w:t>musics</w:t>
+      </w:r>
+      <w:proofErr w:type="spellEnd"/>
+      <w:r>
+        <w:rPr>
+          <w:sz w:val="36"/>
+          <w:szCs w:val="36"/>
+        </w:rPr>
+        <w:t xml:space="preserve"> </w:t>
+      </w:r>
+      <w:r>
+        <w:rPr>
+          <w:sz w:val="36"/>
+          <w:szCs w:val="36"/>
+        </w:rPr>
+        <w:t>creating (</w:t>
+      </w:r>
+      <w:proofErr w:type="gramStart"/>
+      <w:r>
+        <w:rPr>
+          <w:sz w:val="36"/>
+          <w:szCs w:val="36"/>
+        </w:rPr>
+        <w:t>4)folders</w:t>
+      </w:r>
+      <w:proofErr w:type="gramEnd"/>
+      <w:r>
+        <w:rPr>
+          <w:sz w:val="36"/>
+          <w:szCs w:val="36"/>
+        </w:rPr>
+        <w:t xml:space="preserve"> with 5 </w:t>
+      </w:r>
+      <w:proofErr w:type="spellStart"/>
+      <w:r>
+        <w:rPr>
+          <w:sz w:val="36"/>
+          <w:szCs w:val="36"/>
+        </w:rPr>
+        <w:t>musics</w:t>
+      </w:r>
+      <w:proofErr w:type="spellEnd"/>
+    </w:p>
+    <w:p>
+      <w:pPr>
+        <w:rPr>
+          <w:sz w:val="52"/>
+          <w:szCs w:val="52"/>
+          <w:u w:val="single"/>
+        </w:rPr>
+      </w:pPr>
+      <w:r>
+        <w:rPr>
+          <w:sz w:val="52"/>
+          <w:szCs w:val="52"/>
+          <w:u w:val="single"/>
+        </w:rPr>
+        <w:lastRenderedPageBreak/>
+        <w:t xml:space="preserve"> </w:t>
+      </w:r>
+    </w:p>
+    <w:p>
+      <w:pPr>
+        <w:rPr>
+          <w:sz w:val="52"/>
+          <w:szCs w:val="52"/>
+        </w:rPr>
+      </w:pPr>
+    </w:p>
+    <w:p>
+      <w:pPr>
+        <w:rPr>
           <w:sz w:val="36"/>
           <w:szCs w:val="36"/>
         </w:rPr>
@@ -1421,7 +1810,7 @@
         </w:rPr>
         <w:t xml:space="preserve">Questions/bugs: email </w:t>
       </w:r>
-      <w:hyperlink r:id="rId12" w:history="1">
+      <w:hyperlink r:id="rId15" w:history="1">
         <w:r>
           <w:rPr>
             <w:rStyle w:val="Hyperlink"/>
@@ -1521,7 +1910,7 @@
 </file>
 
 <file path=word/numbering.xml><?xml version="1.0" encoding="utf-8"?>
-<w:numbering xmlns:wpc="http://schemas.microsoft.com/office/word/2010/wordprocessingCanvas" xmlns:cx="http://schemas.microsoft.com/office/drawing/2014/chartex" xmlns:cx1="http://schemas.microsoft.com/office/drawing/2015/9/8/chartex" xmlns:cx2="http://schemas.microsoft.com/office/drawing/2015/10/21/chartex" xmlns:cx3="http://schemas.microsoft.com/office/drawing/2016/5/9/chartex" xmlns:cx4="http://schemas.microsoft.com/office/drawing/2016/5/10/chartex" xmlns:cx5="http://schemas.microsoft.com/office/drawing/2016/5/11/chartex" xmlns:mc="http://schemas.openxmlformats.org/markup-compatibility/2006" xmlns:o="urn:schemas-microsoft-com:office:office" xmlns:r="http://schemas.openxmlformats.org/officeDocument/2006/relationships" xmlns:m="http://schemas.openxmlformats.org/officeDocument/2006/math" xmlns:v="urn:schemas-microsoft-com:vml" xmlns:wp14="http://schemas.microsoft.com/office/word/2010/wordprocessingDrawing" xmlns:wp="http://schemas.openxmlformats.org/drawingml/2006/wordprocessingDrawing" xmlns:w10="urn:schemas-microsoft-com:office:word" xmlns:w="http://schemas.openxmlformats.org/wordprocessingml/2006/main" xmlns:w14="http://schemas.microsoft.com/office/word/2010/wordml" xmlns:w15="http://schemas.microsoft.com/office/word/2012/wordml" xmlns:w16se="http://schemas.microsoft.com/office/word/2015/wordml/symex" xmlns:wpg="http://schemas.microsoft.com/office/word/2010/wordprocessingGroup" xmlns:wpi="http://schemas.microsoft.com/office/word/2010/wordprocessingInk" xmlns:wne="http://schemas.microsoft.com/office/word/2006/wordml" xmlns:wps="http://schemas.microsoft.com/office/word/2010/wordprocessingShape" mc:Ignorable="w14 w15 w16se wp14">
+<w:numbering xmlns:wpc="http://schemas.microsoft.com/office/word/2010/wordprocessingCanvas" xmlns:cx="http://schemas.microsoft.com/office/drawing/2014/chartex" xmlns:cx1="http://schemas.microsoft.com/office/drawing/2015/9/8/chartex" xmlns:cx2="http://schemas.microsoft.com/office/drawing/2015/10/21/chartex" xmlns:cx3="http://schemas.microsoft.com/office/drawing/2016/5/9/chartex" xmlns:cx4="http://schemas.microsoft.com/office/drawing/2016/5/10/chartex" xmlns:cx5="http://schemas.microsoft.com/office/drawing/2016/5/11/chartex" xmlns:cx6="http://schemas.microsoft.com/office/drawing/2016/5/12/chartex" xmlns:cx7="http://schemas.microsoft.com/office/drawing/2016/5/13/chartex" xmlns:cx8="http://schemas.microsoft.com/office/drawing/2016/5/14/chartex" xmlns:mc="http://schemas.openxmlformats.org/markup-compatibility/2006" xmlns:aink="http://schemas.microsoft.com/office/drawing/2016/ink" xmlns:am3d="http://schemas.microsoft.com/office/drawing/2017/model3d" xmlns:o="urn:schemas-microsoft-com:office:office" xmlns:r="http://schemas.openxmlformats.org/officeDocument/2006/relationships" xmlns:m="http://schemas.openxmlformats.org/officeDocument/2006/math" xmlns:v="urn:schemas-microsoft-com:vml" xmlns:wp14="http://schemas.microsoft.com/office/word/2010/wordprocessingDrawing" xmlns:wp="http://schemas.openxmlformats.org/drawingml/2006/wordprocessingDrawing" xmlns:w10="urn:schemas-microsoft-com:office:word" xmlns:w="http://schemas.openxmlformats.org/wordprocessingml/2006/main" xmlns:w14="http://schemas.microsoft.com/office/word/2010/wordml" xmlns:w15="http://schemas.microsoft.com/office/word/2012/wordml" xmlns:w16cid="http://schemas.microsoft.com/office/word/2016/wordml/cid" xmlns:w16se="http://schemas.microsoft.com/office/word/2015/wordml/symex" xmlns:wpg="http://schemas.microsoft.com/office/word/2010/wordprocessingGroup" xmlns:wpi="http://schemas.microsoft.com/office/word/2010/wordprocessingInk" xmlns:wne="http://schemas.microsoft.com/office/word/2006/wordml" xmlns:wps="http://schemas.microsoft.com/office/word/2010/wordprocessingShape" mc:Ignorable="w14 w15 w16se w16cid wp14">
   <w:abstractNum w:abstractNumId="0" w15:restartNumberingAfterBreak="0">
     <w:nsid w:val="0B3D4CF3"/>
     <w:multiLevelType w:val="hybridMultilevel"/>
@@ -1618,7 +2007,7 @@
 </file>
 
 <file path=word/styles.xml><?xml version="1.0" encoding="utf-8"?>
-<w:styles xmlns:mc="http://schemas.openxmlformats.org/markup-compatibility/2006" xmlns:r="http://schemas.openxmlformats.org/officeDocument/2006/relationships" xmlns:w="http://schemas.openxmlformats.org/wordprocessingml/2006/main" xmlns:w14="http://schemas.microsoft.com/office/word/2010/wordml" xmlns:w15="http://schemas.microsoft.com/office/word/2012/wordml" xmlns:w16se="http://schemas.microsoft.com/office/word/2015/wordml/symex" mc:Ignorable="w14 w15 w16se">
+<w:styles xmlns:mc="http://schemas.openxmlformats.org/markup-compatibility/2006" xmlns:r="http://schemas.openxmlformats.org/officeDocument/2006/relationships" xmlns:w="http://schemas.openxmlformats.org/wordprocessingml/2006/main" xmlns:w14="http://schemas.microsoft.com/office/word/2010/wordml" xmlns:w15="http://schemas.microsoft.com/office/word/2012/wordml" xmlns:w16cid="http://schemas.microsoft.com/office/word/2016/wordml/cid" xmlns:w16se="http://schemas.microsoft.com/office/word/2015/wordml/symex" mc:Ignorable="w14 w15 w16se w16cid">
   <w:docDefaults>
     <w:rPrDefault>
       <w:rPr>
@@ -1634,7 +2023,7 @@
       </w:pPr>
     </w:pPrDefault>
   </w:docDefaults>
-  <w:latentStyles w:defLockedState="0" w:defUIPriority="99" w:defSemiHidden="0" w:defUnhideWhenUsed="0" w:defQFormat="0" w:count="374">
+  <w:latentStyles w:defLockedState="0" w:defUIPriority="99" w:defSemiHidden="0" w:defUnhideWhenUsed="0" w:defQFormat="0" w:count="375">
     <w:lsdException w:name="Normal" w:uiPriority="0" w:qFormat="1"/>
     <w:lsdException w:name="heading 1" w:uiPriority="9" w:qFormat="1"/>
     <w:lsdException w:name="heading 2" w:semiHidden="1" w:uiPriority="9" w:unhideWhenUsed="1" w:qFormat="1"/>
@@ -1740,7 +2129,6 @@
     <w:lsdException w:name="HTML Sample" w:semiHidden="1" w:unhideWhenUsed="1"/>
     <w:lsdException w:name="HTML Typewriter" w:semiHidden="1" w:unhideWhenUsed="1"/>
     <w:lsdException w:name="HTML Variable" w:semiHidden="1" w:unhideWhenUsed="1"/>
-    <w:lsdException w:name="Normal Table" w:semiHidden="1" w:unhideWhenUsed="1"/>
     <w:lsdException w:name="annotation subject" w:semiHidden="1" w:unhideWhenUsed="1"/>
     <w:lsdException w:name="No List" w:semiHidden="1" w:unhideWhenUsed="1"/>
     <w:lsdException w:name="Outline List 1" w:semiHidden="1" w:unhideWhenUsed="1"/>
@@ -1787,10 +2175,8 @@
     <w:lsdException w:name="Table Subtle 2" w:semiHidden="1" w:unhideWhenUsed="1"/>
     <w:lsdException w:name="Table Web 1" w:semiHidden="1" w:unhideWhenUsed="1"/>
     <w:lsdException w:name="Table Web 2" w:semiHidden="1" w:unhideWhenUsed="1"/>
-    <w:lsdException w:name="Table Web 3" w:semiHidden="1" w:unhideWhenUsed="1"/>
     <w:lsdException w:name="Balloon Text" w:semiHidden="1" w:unhideWhenUsed="1"/>
     <w:lsdException w:name="Table Grid" w:uiPriority="39"/>
-    <w:lsdException w:name="Table Theme" w:semiHidden="1" w:unhideWhenUsed="1"/>
     <w:lsdException w:name="Placeholder Text" w:semiHidden="1"/>
     <w:lsdException w:name="No Spacing" w:uiPriority="1" w:qFormat="1"/>
     <w:lsdException w:name="Light Shading" w:uiPriority="60"/>
@@ -2009,6 +2395,7 @@
     <w:lsdException w:name="Mention" w:semiHidden="1" w:unhideWhenUsed="1"/>
     <w:lsdException w:name="Smart Hyperlink" w:semiHidden="1" w:unhideWhenUsed="1"/>
     <w:lsdException w:name="Hashtag" w:semiHidden="1" w:unhideWhenUsed="1"/>
+    <w:lsdException w:name="Unresolved Mention" w:semiHidden="1" w:unhideWhenUsed="1"/>
   </w:latentStyles>
   <w:style w:type="paragraph" w:default="1" w:styleId="Normal">
     <w:name w:val="Normal"/>

</xml_diff>